<commit_message>
OKAY this is probably defo my final thing
</commit_message>
<xml_diff>
--- a/Game Mechanics Report EXAMPLE.docx
+++ b/Game Mechanics Report EXAMPLE.docx
@@ -57,15 +57,7 @@
         <w:jc w:val="both"/>
       </w:pPr>
       <w:r>
-        <w:t xml:space="preserve">This mechanic is an alternate ammo type mechanic that allows the player to shoot different types of bullets that has different effects on the enemies depending on the ammo type. It is </w:t>
-      </w:r>
-      <w:proofErr w:type="gramStart"/>
-      <w:r>
-        <w:t>similar to</w:t>
-      </w:r>
-      <w:proofErr w:type="gramEnd"/>
-      <w:r>
-        <w:t xml:space="preserve"> the mechanic seen in Call of Duty: Black Ops 3’s (Activision 2015) zombie game mode with the Double Pack a Punch feature. My feature includes m</w:t>
+        <w:t>This mechanic is an alternate ammo type mechanic that allows the player to shoot different types of bullets that has different effects on the enemies depending on the ammo type. It is similar to the mechanic seen in Call of Duty: Black Ops 3’s (Activision 2015) zombie game mode with the Double Pack a Punch feature. My feature includes m</w:t>
       </w:r>
       <w:r>
         <w:t xml:space="preserve">ultiple </w:t>
@@ -101,11 +93,9 @@
       <w:r>
         <w:t xml:space="preserve">Basic Ammo: Will disappear on </w:t>
       </w:r>
-      <w:proofErr w:type="spellStart"/>
-      <w:r>
-        <w:t>colision</w:t>
-      </w:r>
-      <w:proofErr w:type="spellEnd"/>
+      <w:r>
+        <w:t>collision</w:t>
+      </w:r>
     </w:p>
     <w:p>
       <w:pPr>
@@ -120,11 +110,9 @@
       <w:r>
         <w:t xml:space="preserve">Fire Ammo: Once it hits the enemy it will spawn a lava pool below the </w:t>
       </w:r>
-      <w:proofErr w:type="gramStart"/>
-      <w:r>
-        <w:t>enemies</w:t>
-      </w:r>
-      <w:proofErr w:type="gramEnd"/>
+      <w:r>
+        <w:t>enemy’s</w:t>
+      </w:r>
       <w:r>
         <w:t xml:space="preserve"> feet that damages any enemy to step in it</w:t>
       </w:r>
@@ -293,6 +281,7 @@
         <w:jc w:val="both"/>
       </w:pPr>
       <w:r>
+        <w:lastRenderedPageBreak/>
         <w:t xml:space="preserve">Product Functions </w:t>
       </w:r>
       <w:bookmarkEnd w:id="6"/>
@@ -354,7 +343,13 @@
         <w:jc w:val="both"/>
       </w:pPr>
       <w:r>
-        <w:t xml:space="preserve">Allow the user to target the training dummies to test the ability effects </w:t>
+        <w:t xml:space="preserve">Allow the user to target the training dummies to test the </w:t>
+      </w:r>
+      <w:r>
+        <w:t>bullet</w:t>
+      </w:r>
+      <w:r>
+        <w:t xml:space="preserve"> effects </w:t>
       </w:r>
     </w:p>
     <w:p>
@@ -480,15 +475,7 @@
         <w:jc w:val="both"/>
       </w:pPr>
       <w:r>
-        <w:t xml:space="preserve">I did my best to stick fully to </w:t>
-      </w:r>
-      <w:proofErr w:type="spellStart"/>
-      <w:r>
-        <w:t>cpp</w:t>
-      </w:r>
-      <w:proofErr w:type="spellEnd"/>
-      <w:r>
-        <w:t xml:space="preserve"> programming for my implementation in ue5. This helped keep my blueprints very concise and easy to follow. </w:t>
+        <w:t xml:space="preserve">I did my best to stick fully to cpp programming for my implementation in ue5. This helped keep my blueprints very concise and easy to follow. </w:t>
       </w:r>
     </w:p>
     <w:p>
@@ -529,6 +516,7 @@
         <w:jc w:val="both"/>
       </w:pPr>
       <w:r>
+        <w:lastRenderedPageBreak/>
         <w:t xml:space="preserve">System Features </w:t>
       </w:r>
       <w:bookmarkEnd w:id="9"/>
@@ -579,15 +567,7 @@
         <w:t>t</w:t>
       </w:r>
       <w:r>
-        <w:t xml:space="preserve"> spawns a lava pool bellow the enemy that damages any enemy to step in it. After </w:t>
-      </w:r>
-      <w:proofErr w:type="gramStart"/>
-      <w:r>
-        <w:t>a period of time</w:t>
-      </w:r>
-      <w:proofErr w:type="gramEnd"/>
-      <w:r>
-        <w:t xml:space="preserve"> the pool of lava </w:t>
+        <w:t xml:space="preserve"> spawns a lava pool bellow the enemy that damages any enemy to step in it. After a period of time the pool of lava </w:t>
       </w:r>
       <w:r>
         <w:t>disappears</w:t>
@@ -662,29 +642,8 @@
         <w:t>For development,</w:t>
       </w:r>
       <w:r>
-        <w:t xml:space="preserve"> the </w:t>
-      </w:r>
-      <w:proofErr w:type="spellStart"/>
-      <w:r>
-        <w:t>FireAmmoActor</w:t>
-      </w:r>
-      <w:proofErr w:type="spellEnd"/>
-      <w:r>
-        <w:t xml:space="preserve"> will open the </w:t>
-      </w:r>
-      <w:proofErr w:type="spellStart"/>
-      <w:r>
-        <w:t>cpp</w:t>
-      </w:r>
-      <w:proofErr w:type="spellEnd"/>
-      <w:r>
-        <w:t xml:space="preserve"> for the corresponding bullet type and the blueprints can be accessed by </w:t>
-      </w:r>
-      <w:proofErr w:type="spellStart"/>
-      <w:r>
-        <w:t>BP_FireAmmo</w:t>
-      </w:r>
-      <w:proofErr w:type="spellEnd"/>
+        <w:t xml:space="preserve"> the FireAmmoActor will open the cpp for the corresponding bullet type and the blueprints can be accessed by BP_FireAmmo</w:t>
+      </w:r>
       <w:r>
         <w:t xml:space="preserve">.  </w:t>
       </w:r>
@@ -858,13 +817,7 @@
         <w:jc w:val="both"/>
       </w:pPr>
       <w:r>
-        <w:t xml:space="preserve">Ammo Type: </w:t>
-      </w:r>
-      <w:r>
-        <w:t>Thunder</w:t>
-      </w:r>
-      <w:r>
-        <w:t xml:space="preserve"> Ammo </w:t>
+        <w:t xml:space="preserve">Ammo Type: Thunder Ammo </w:t>
       </w:r>
     </w:p>
     <w:p>
@@ -886,10 +839,7 @@
         <w:jc w:val="both"/>
       </w:pPr>
       <w:r>
-        <w:t>A Bullet shot by the player. Once the bullet hits the target</w:t>
-      </w:r>
-      <w:r>
-        <w:t xml:space="preserve"> the target is launched into the air before being killed once it reaches a certain height.</w:t>
+        <w:t>A Bullet shot by the player. Once the bullet hits the target the target is launched into the air before being killed once it reaches a certain height.</w:t>
       </w:r>
     </w:p>
     <w:p>
@@ -950,38 +900,8 @@
         <w:jc w:val="both"/>
       </w:pPr>
       <w:r>
-        <w:t xml:space="preserve">For development, the </w:t>
-      </w:r>
-      <w:proofErr w:type="spellStart"/>
-      <w:r>
-        <w:t>Thunder</w:t>
-      </w:r>
-      <w:r>
-        <w:t>AmmoActor</w:t>
-      </w:r>
-      <w:proofErr w:type="spellEnd"/>
-      <w:r>
-        <w:t xml:space="preserve"> will open the </w:t>
-      </w:r>
-      <w:proofErr w:type="spellStart"/>
-      <w:r>
-        <w:t>cpp</w:t>
-      </w:r>
-      <w:proofErr w:type="spellEnd"/>
-      <w:r>
-        <w:t xml:space="preserve"> for the corresponding bullet type and the blueprints can be accessed by </w:t>
-      </w:r>
-      <w:proofErr w:type="spellStart"/>
-      <w:r>
-        <w:t>BP_</w:t>
-      </w:r>
-      <w:r>
-        <w:t>Thunder</w:t>
-      </w:r>
-      <w:r>
-        <w:t>Ammo</w:t>
-      </w:r>
-      <w:proofErr w:type="spellEnd"/>
+        <w:t>For development, the ThunderAmmoActor will open the cpp for the corresponding bullet type and the blueprints can be accessed by BP_ThunderAmmo</w:t>
+      </w:r>
       <w:r>
         <w:t xml:space="preserve"> </w:t>
       </w:r>
@@ -1085,6 +1005,7 @@
         <w:rPr>
           <w:i/>
         </w:rPr>
+        <w:lastRenderedPageBreak/>
         <w:t xml:space="preserve">REQ-3: Fire input </w:t>
       </w:r>
     </w:p>
@@ -1114,13 +1035,7 @@
         <w:jc w:val="both"/>
       </w:pPr>
       <w:r>
-        <w:t>Ammo Type: T</w:t>
-      </w:r>
-      <w:r>
-        <w:t>urned</w:t>
-      </w:r>
-      <w:r>
-        <w:t xml:space="preserve"> Ammo </w:t>
+        <w:t xml:space="preserve">Ammo Type: Turned Ammo </w:t>
       </w:r>
     </w:p>
     <w:p>
@@ -1142,13 +1057,7 @@
         <w:jc w:val="both"/>
       </w:pPr>
       <w:r>
-        <w:t>A Bullet shot by the player. Once the bullet hits the target the target</w:t>
-      </w:r>
-      <w:r>
-        <w:t xml:space="preserve"> targets the enemies instead of the player</w:t>
-      </w:r>
-      <w:r>
-        <w:t>.</w:t>
+        <w:t>A Bullet shot by the player. Once the bullet hits the target the target targets the enemies instead of the player.</w:t>
       </w:r>
     </w:p>
     <w:p>
@@ -1209,43 +1118,416 @@
         <w:jc w:val="both"/>
       </w:pPr>
       <w:r>
-        <w:t xml:space="preserve">For development, the </w:t>
-      </w:r>
-      <w:proofErr w:type="spellStart"/>
+        <w:t xml:space="preserve">For development, the TurnedAmmoActor will open the cpp for the corresponding bullet type and the blueprints can be accessed by BP_TurnedAmmo </w:t>
+      </w:r>
+    </w:p>
+    <w:p>
+      <w:pPr>
+        <w:spacing w:after="31" w:line="259" w:lineRule="auto"/>
+        <w:ind w:left="0" w:firstLine="0"/>
+        <w:jc w:val="both"/>
+      </w:pPr>
+      <w:r>
+        <w:t xml:space="preserve"> </w:t>
+      </w:r>
+    </w:p>
+    <w:p>
+      <w:pPr>
+        <w:spacing w:after="142" w:line="259" w:lineRule="auto"/>
+        <w:ind w:left="-5"/>
+        <w:jc w:val="both"/>
+      </w:pPr>
+      <w:r>
+        <w:rPr>
+          <w:b/>
+        </w:rPr>
+        <w:t>Functional requirements</w:t>
+      </w:r>
+      <w:r>
+        <w:rPr>
+          <w:rFonts w:ascii="Calibri" w:eastAsia="Calibri" w:hAnsi="Calibri" w:cs="Calibri"/>
+        </w:rPr>
+        <w:t>​</w:t>
+      </w:r>
+      <w:r>
+        <w:t xml:space="preserve">:  </w:t>
+      </w:r>
+    </w:p>
+    <w:p>
+      <w:pPr>
+        <w:spacing w:after="27" w:line="259" w:lineRule="auto"/>
+        <w:ind w:left="-5"/>
+        <w:jc w:val="both"/>
+      </w:pPr>
+      <w:bookmarkStart w:id="12" w:name="_Toc26663"/>
+      <w:r>
+        <w:rPr>
+          <w:i/>
+        </w:rPr>
+        <w:t>REQ-1: Valid target</w:t>
+      </w:r>
+      <w:r>
+        <w:t xml:space="preserve"> </w:t>
+      </w:r>
+    </w:p>
+    <w:p>
+      <w:pPr>
+        <w:ind w:left="-5" w:right="121"/>
+        <w:jc w:val="both"/>
+      </w:pPr>
+      <w:r>
+        <w:t xml:space="preserve">The Fire Ammo requires an enemy for the bullet to take effect and do its sequence.  </w:t>
+      </w:r>
+    </w:p>
+    <w:p>
+      <w:pPr>
+        <w:spacing w:after="27" w:line="259" w:lineRule="auto"/>
+        <w:ind w:left="0" w:firstLine="0"/>
+        <w:jc w:val="both"/>
+      </w:pPr>
+      <w:r>
+        <w:t xml:space="preserve"> </w:t>
+      </w:r>
+    </w:p>
+    <w:p>
+      <w:pPr>
+        <w:spacing w:after="27" w:line="259" w:lineRule="auto"/>
+        <w:ind w:left="-5"/>
+        <w:jc w:val="both"/>
+      </w:pPr>
+      <w:r>
+        <w:rPr>
+          <w:i/>
+        </w:rPr>
+        <w:t xml:space="preserve">REQ-2: Bullet selected  </w:t>
+      </w:r>
+    </w:p>
+    <w:p>
+      <w:pPr>
+        <w:ind w:left="-5" w:right="121"/>
+        <w:jc w:val="both"/>
+      </w:pPr>
+      <w:r>
+        <w:t xml:space="preserve">The bullet must be chosen by the random number generator for it to fire. </w:t>
+      </w:r>
+    </w:p>
+    <w:p>
+      <w:pPr>
+        <w:spacing w:after="27" w:line="259" w:lineRule="auto"/>
+        <w:ind w:left="0" w:firstLine="0"/>
+        <w:jc w:val="both"/>
+      </w:pPr>
+      <w:r>
+        <w:t xml:space="preserve"> </w:t>
+      </w:r>
+    </w:p>
+    <w:p>
+      <w:pPr>
+        <w:spacing w:after="27" w:line="259" w:lineRule="auto"/>
+        <w:ind w:left="-5"/>
+        <w:jc w:val="both"/>
+      </w:pPr>
+      <w:r>
+        <w:rPr>
+          <w:i/>
+        </w:rPr>
+        <w:t xml:space="preserve">REQ-3: Fire input </w:t>
+      </w:r>
+    </w:p>
+    <w:p>
+      <w:pPr>
+        <w:ind w:left="-5" w:right="121"/>
+        <w:jc w:val="both"/>
+      </w:pPr>
+      <w:r>
+        <w:t xml:space="preserve">There must be “fire” or “trigger” input by the player for the bullet to fire. </w:t>
+      </w:r>
+    </w:p>
+    <w:p>
+      <w:pPr>
+        <w:ind w:left="-5" w:right="121"/>
+        <w:jc w:val="both"/>
+      </w:pPr>
+    </w:p>
+    <w:p>
+      <w:pPr>
+        <w:pStyle w:val="Heading3"/>
+        <w:ind w:left="-5"/>
+        <w:jc w:val="both"/>
+      </w:pPr>
+      <w:r>
+        <w:t xml:space="preserve">Ammo Type: Standard Ammo </w:t>
+      </w:r>
+    </w:p>
+    <w:p>
+      <w:pPr>
+        <w:spacing w:after="27" w:line="259" w:lineRule="auto"/>
+        <w:ind w:left="-5"/>
+        <w:jc w:val="both"/>
+      </w:pPr>
+      <w:r>
+        <w:rPr>
+          <w:b/>
+        </w:rPr>
+        <w:t xml:space="preserve">Description:  </w:t>
+      </w:r>
+    </w:p>
+    <w:p>
+      <w:pPr>
+        <w:ind w:left="-5" w:right="121"/>
+        <w:jc w:val="both"/>
+      </w:pPr>
+      <w:r>
+        <w:t xml:space="preserve">A Bullet shot by the player. Once the bullet hits anything the bullet </w:t>
+      </w:r>
+      <w:r>
+        <w:t>disappears</w:t>
+      </w:r>
+    </w:p>
+    <w:p>
+      <w:pPr>
+        <w:spacing w:after="31" w:line="259" w:lineRule="auto"/>
+        <w:ind w:left="0" w:firstLine="0"/>
+        <w:jc w:val="both"/>
+      </w:pPr>
+      <w:r>
+        <w:t xml:space="preserve"> </w:t>
+      </w:r>
+    </w:p>
+    <w:p>
+      <w:pPr>
+        <w:spacing w:after="142" w:line="259" w:lineRule="auto"/>
+        <w:ind w:left="-5"/>
+        <w:jc w:val="both"/>
+      </w:pPr>
+      <w:r>
+        <w:rPr>
+          <w:b/>
+        </w:rPr>
+        <w:t>Stimulus / response sequences</w:t>
+      </w:r>
+      <w:r>
+        <w:rPr>
+          <w:rFonts w:ascii="Calibri" w:eastAsia="Calibri" w:hAnsi="Calibri" w:cs="Calibri"/>
+        </w:rPr>
+        <w:t>​</w:t>
+      </w:r>
+      <w:r>
+        <w:t xml:space="preserve">:  </w:t>
+      </w:r>
+    </w:p>
+    <w:p>
+      <w:pPr>
+        <w:ind w:left="-5" w:right="121"/>
+        <w:jc w:val="both"/>
+      </w:pPr>
+      <w:r>
+        <w:t xml:space="preserve">For gameplay, the bullet functionality is accessed by mouse input. </w:t>
+      </w:r>
+    </w:p>
+    <w:p>
+      <w:pPr>
+        <w:spacing w:after="27" w:line="259" w:lineRule="auto"/>
+        <w:ind w:left="0" w:firstLine="0"/>
+        <w:jc w:val="both"/>
+      </w:pPr>
+      <w:r>
+        <w:t xml:space="preserve"> </w:t>
+      </w:r>
+    </w:p>
+    <w:p>
+      <w:pPr>
+        <w:spacing w:after="31" w:line="259" w:lineRule="auto"/>
+        <w:ind w:left="0" w:firstLine="0"/>
+        <w:jc w:val="both"/>
+      </w:pPr>
+      <w:r>
+        <w:t xml:space="preserve">For development, the ProjectileAmmoActor will open the cpp for the corresponding bullet type and the blueprints can be accessed by BP_FirstPersonProjectile </w:t>
+      </w:r>
+    </w:p>
+    <w:p>
+      <w:pPr>
+        <w:spacing w:after="31" w:line="259" w:lineRule="auto"/>
+        <w:ind w:left="0" w:firstLine="0"/>
+        <w:jc w:val="both"/>
+      </w:pPr>
+      <w:r>
+        <w:t xml:space="preserve"> </w:t>
+      </w:r>
+    </w:p>
+    <w:p>
+      <w:pPr>
+        <w:spacing w:after="142" w:line="259" w:lineRule="auto"/>
+        <w:ind w:left="-5"/>
+        <w:jc w:val="both"/>
+      </w:pPr>
+      <w:r>
+        <w:rPr>
+          <w:b/>
+        </w:rPr>
+        <w:t>Functional requirements</w:t>
+      </w:r>
+      <w:r>
+        <w:rPr>
+          <w:rFonts w:ascii="Calibri" w:eastAsia="Calibri" w:hAnsi="Calibri" w:cs="Calibri"/>
+        </w:rPr>
+        <w:t>​</w:t>
+      </w:r>
+      <w:r>
+        <w:t xml:space="preserve">:  </w:t>
+      </w:r>
+    </w:p>
+    <w:p>
+      <w:pPr>
+        <w:spacing w:after="27" w:line="259" w:lineRule="auto"/>
+        <w:ind w:left="-5"/>
+        <w:jc w:val="both"/>
+      </w:pPr>
+      <w:r>
+        <w:rPr>
+          <w:i/>
+        </w:rPr>
+        <w:t>REQ-1: Valid target</w:t>
+      </w:r>
+      <w:r>
+        <w:t xml:space="preserve"> </w:t>
+      </w:r>
+    </w:p>
+    <w:p>
+      <w:pPr>
+        <w:ind w:left="-5" w:right="121"/>
+        <w:jc w:val="both"/>
+      </w:pPr>
+      <w:r>
+        <w:t xml:space="preserve">The Fire Ammo requires an enemy for the bullet to take effect and do its sequence.  </w:t>
+      </w:r>
+    </w:p>
+    <w:p>
+      <w:pPr>
+        <w:spacing w:after="27" w:line="259" w:lineRule="auto"/>
+        <w:ind w:left="0" w:firstLine="0"/>
+        <w:jc w:val="both"/>
+      </w:pPr>
+      <w:r>
+        <w:t xml:space="preserve"> </w:t>
+      </w:r>
+    </w:p>
+    <w:p>
+      <w:pPr>
+        <w:spacing w:after="27" w:line="259" w:lineRule="auto"/>
+        <w:ind w:left="-5"/>
+        <w:jc w:val="both"/>
+      </w:pPr>
+      <w:r>
+        <w:rPr>
+          <w:i/>
+        </w:rPr>
+        <w:t xml:space="preserve">REQ-2: Bullet selected  </w:t>
+      </w:r>
+    </w:p>
+    <w:p>
+      <w:pPr>
+        <w:ind w:left="-5" w:right="121"/>
+        <w:jc w:val="both"/>
+      </w:pPr>
+      <w:r>
+        <w:lastRenderedPageBreak/>
+        <w:t xml:space="preserve">The bullet must be chosen by the random number generator for it to fire. </w:t>
+      </w:r>
+    </w:p>
+    <w:p>
+      <w:pPr>
+        <w:spacing w:after="27" w:line="259" w:lineRule="auto"/>
+        <w:ind w:left="0" w:firstLine="0"/>
+        <w:jc w:val="both"/>
+      </w:pPr>
+      <w:r>
+        <w:t xml:space="preserve"> </w:t>
+      </w:r>
+    </w:p>
+    <w:p>
+      <w:pPr>
+        <w:spacing w:after="27" w:line="259" w:lineRule="auto"/>
+        <w:ind w:left="-5"/>
+        <w:jc w:val="both"/>
+      </w:pPr>
+      <w:r>
+        <w:rPr>
+          <w:i/>
+        </w:rPr>
+        <w:t xml:space="preserve">REQ-3: Fire input </w:t>
+      </w:r>
+    </w:p>
+    <w:p>
+      <w:pPr>
+        <w:ind w:left="-5" w:right="121"/>
+        <w:jc w:val="both"/>
+      </w:pPr>
+      <w:r>
+        <w:t xml:space="preserve">There must be “fire” or “trigger” input by the player for the bullet to fire. </w:t>
+      </w:r>
+    </w:p>
+    <w:p>
+      <w:pPr>
+        <w:ind w:left="-5" w:right="121"/>
+        <w:jc w:val="both"/>
+      </w:pPr>
+    </w:p>
+    <w:p>
+      <w:pPr>
+        <w:ind w:left="-5" w:right="121"/>
+        <w:jc w:val="both"/>
+      </w:pPr>
+    </w:p>
+    <w:p>
+      <w:pPr>
+        <w:pStyle w:val="Heading3"/>
+        <w:ind w:left="-5"/>
+        <w:jc w:val="both"/>
+      </w:pPr>
       <w:r>
         <w:t>T</w:t>
       </w:r>
       <w:r>
-        <w:t>urned</w:t>
-      </w:r>
-      <w:r>
-        <w:t>AmmoActor</w:t>
-      </w:r>
-      <w:proofErr w:type="spellEnd"/>
-      <w:r>
-        <w:t xml:space="preserve"> will open the </w:t>
-      </w:r>
-      <w:proofErr w:type="spellStart"/>
-      <w:r>
-        <w:t>cpp</w:t>
-      </w:r>
-      <w:proofErr w:type="spellEnd"/>
-      <w:r>
-        <w:t xml:space="preserve"> for the corresponding bullet type and the blueprints can be accessed by </w:t>
-      </w:r>
-      <w:proofErr w:type="spellStart"/>
-      <w:r>
-        <w:t>BP_T</w:t>
-      </w:r>
-      <w:r>
-        <w:t>urned</w:t>
-      </w:r>
-      <w:r>
-        <w:t>Ammo</w:t>
-      </w:r>
-      <w:proofErr w:type="spellEnd"/>
-      <w:r>
-        <w:t xml:space="preserve"> </w:t>
+        <w:t>est</w:t>
+      </w:r>
+      <w:r>
+        <w:t xml:space="preserve"> Dummy </w:t>
+      </w:r>
+      <w:bookmarkEnd w:id="12"/>
+    </w:p>
+    <w:p>
+      <w:pPr>
+        <w:spacing w:after="27" w:line="259" w:lineRule="auto"/>
+        <w:ind w:left="-5"/>
+        <w:jc w:val="both"/>
+      </w:pPr>
+      <w:r>
+        <w:rPr>
+          <w:b/>
+        </w:rPr>
+        <w:t xml:space="preserve">Description:  </w:t>
+      </w:r>
+    </w:p>
+    <w:p>
+      <w:pPr>
+        <w:ind w:left="-5" w:right="121"/>
+        <w:jc w:val="both"/>
+      </w:pPr>
+      <w:r>
+        <w:t>A t</w:t>
+      </w:r>
+      <w:r>
+        <w:t>est</w:t>
+      </w:r>
+      <w:r>
+        <w:t xml:space="preserve"> dummy is a practice target for the test environment that responds to the players </w:t>
+      </w:r>
+      <w:r>
+        <w:t>bullets</w:t>
+      </w:r>
+      <w:r>
+        <w:t xml:space="preserve">. </w:t>
       </w:r>
     </w:p>
     <w:p>
@@ -1268,6 +1550,78 @@
         <w:rPr>
           <w:b/>
         </w:rPr>
+        <w:t>Stimulus / response sequences</w:t>
+      </w:r>
+      <w:r>
+        <w:rPr>
+          <w:rFonts w:ascii="Calibri" w:eastAsia="Calibri" w:hAnsi="Calibri" w:cs="Calibri"/>
+        </w:rPr>
+        <w:t>​</w:t>
+      </w:r>
+      <w:r>
+        <w:t xml:space="preserve">:  </w:t>
+      </w:r>
+    </w:p>
+    <w:p>
+      <w:pPr>
+        <w:ind w:left="-5" w:right="121"/>
+        <w:jc w:val="both"/>
+      </w:pPr>
+      <w:r>
+        <w:t>For gameplay, the player has no direct control over the dummy. Dummies will respond to</w:t>
+      </w:r>
+      <w:r>
+        <w:t xml:space="preserve"> bullets the player shoots</w:t>
+      </w:r>
+      <w:r>
+        <w:t xml:space="preserve">. </w:t>
+      </w:r>
+    </w:p>
+    <w:p>
+      <w:pPr>
+        <w:spacing w:after="27" w:line="259" w:lineRule="auto"/>
+        <w:ind w:left="0" w:firstLine="0"/>
+        <w:jc w:val="both"/>
+      </w:pPr>
+      <w:r>
+        <w:t xml:space="preserve"> </w:t>
+      </w:r>
+    </w:p>
+    <w:p>
+      <w:pPr>
+        <w:ind w:left="-5" w:right="121"/>
+        <w:jc w:val="both"/>
+      </w:pPr>
+      <w:r>
+        <w:t>For development, the</w:t>
+      </w:r>
+      <w:r>
+        <w:t xml:space="preserve"> BP_TestDummy will open the blueprint and the TestDummyActor will open the cpp for it</w:t>
+      </w:r>
+      <w:r>
+        <w:t xml:space="preserve">.  </w:t>
+      </w:r>
+    </w:p>
+    <w:p>
+      <w:pPr>
+        <w:spacing w:after="31" w:line="259" w:lineRule="auto"/>
+        <w:ind w:left="0" w:firstLine="0"/>
+        <w:jc w:val="both"/>
+      </w:pPr>
+      <w:r>
+        <w:t xml:space="preserve"> </w:t>
+      </w:r>
+    </w:p>
+    <w:p>
+      <w:pPr>
+        <w:spacing w:after="142" w:line="259" w:lineRule="auto"/>
+        <w:ind w:left="-5"/>
+        <w:jc w:val="both"/>
+      </w:pPr>
+      <w:r>
+        <w:rPr>
+          <w:b/>
+        </w:rPr>
         <w:t>Functional requirements</w:t>
       </w:r>
       <w:r>
@@ -1285,96 +1639,107 @@
         <w:spacing w:after="27" w:line="259" w:lineRule="auto"/>
         <w:ind w:left="-5"/>
         <w:jc w:val="both"/>
-      </w:pPr>
-      <w:bookmarkStart w:id="12" w:name="_Toc26663"/>
-      <w:r>
         <w:rPr>
           <w:i/>
         </w:rPr>
-        <w:t>REQ-1: Valid target</w:t>
-      </w:r>
-      <w:r>
-        <w:t xml:space="preserve"> </w:t>
-      </w:r>
-    </w:p>
-    <w:p>
-      <w:pPr>
-        <w:ind w:left="-5" w:right="121"/>
-        <w:jc w:val="both"/>
-      </w:pPr>
-      <w:r>
-        <w:t xml:space="preserve">The Fire Ammo requires an enemy for the bullet to take effect and do its sequence.  </w:t>
-      </w:r>
-    </w:p>
-    <w:p>
-      <w:pPr>
-        <w:spacing w:after="27" w:line="259" w:lineRule="auto"/>
-        <w:ind w:left="0" w:firstLine="0"/>
-        <w:jc w:val="both"/>
-      </w:pPr>
-      <w:r>
-        <w:t xml:space="preserve"> </w:t>
-      </w:r>
-    </w:p>
-    <w:p>
-      <w:pPr>
-        <w:spacing w:after="27" w:line="259" w:lineRule="auto"/>
-        <w:ind w:left="-5"/>
-        <w:jc w:val="both"/>
       </w:pPr>
       <w:r>
         <w:rPr>
           <w:i/>
         </w:rPr>
-        <w:t xml:space="preserve">REQ-2: Bullet selected  </w:t>
-      </w:r>
-    </w:p>
-    <w:p>
-      <w:pPr>
-        <w:ind w:left="-5" w:right="121"/>
-        <w:jc w:val="both"/>
-      </w:pPr>
-      <w:r>
-        <w:t xml:space="preserve">The bullet must be chosen by the random number generator for it to fire. </w:t>
-      </w:r>
-    </w:p>
-    <w:p>
-      <w:pPr>
-        <w:spacing w:after="27" w:line="259" w:lineRule="auto"/>
-        <w:ind w:left="0" w:firstLine="0"/>
-        <w:jc w:val="both"/>
-      </w:pPr>
-      <w:r>
-        <w:t xml:space="preserve"> </w:t>
-      </w:r>
-    </w:p>
-    <w:p>
-      <w:pPr>
-        <w:spacing w:after="27" w:line="259" w:lineRule="auto"/>
-        <w:ind w:left="-5"/>
-        <w:jc w:val="both"/>
-      </w:pPr>
+        <w:t xml:space="preserve">REQ-1: </w:t>
+      </w:r>
       <w:r>
         <w:rPr>
           <w:i/>
         </w:rPr>
-        <w:t xml:space="preserve">REQ-3: Fire input </w:t>
-      </w:r>
-    </w:p>
-    <w:p>
-      <w:pPr>
-        <w:ind w:left="-5" w:right="121"/>
-        <w:jc w:val="both"/>
-      </w:pPr>
-      <w:r>
-        <w:t xml:space="preserve">There must be “fire” or “trigger” input by the player for the bullet to fire. </w:t>
-      </w:r>
-    </w:p>
-    <w:p>
-      <w:pPr>
-        <w:ind w:left="-5" w:right="121"/>
-        <w:jc w:val="both"/>
-      </w:pPr>
+        <w:t>Enemy Tag</w:t>
+      </w:r>
+    </w:p>
+    <w:p>
+      <w:pPr>
+        <w:spacing w:after="27" w:line="259" w:lineRule="auto"/>
+        <w:ind w:left="-5"/>
+        <w:jc w:val="both"/>
+      </w:pPr>
+      <w:r>
+        <w:rPr>
+          <w:i/>
+        </w:rPr>
+        <w:t>The Dummy will have an enemy tag to make the bullets respond to hitting them</w:t>
+      </w:r>
+      <w:r>
+        <w:rPr>
+          <w:i/>
+        </w:rPr>
+        <w:t xml:space="preserve"> </w:t>
+      </w:r>
+    </w:p>
+    <w:p>
+      <w:pPr>
+        <w:spacing w:after="27" w:line="259" w:lineRule="auto"/>
+        <w:ind w:left="0" w:firstLine="0"/>
+        <w:jc w:val="both"/>
+      </w:pPr>
+    </w:p>
+    <w:p>
+      <w:pPr>
+        <w:spacing w:after="27" w:line="259" w:lineRule="auto"/>
+        <w:ind w:left="-5"/>
+        <w:jc w:val="both"/>
+      </w:pPr>
+      <w:r>
+        <w:rPr>
+          <w:i/>
+        </w:rPr>
+        <w:t>REQ-</w:t>
+      </w:r>
+      <w:r>
+        <w:rPr>
+          <w:i/>
+        </w:rPr>
+        <w:t>2</w:t>
+      </w:r>
+      <w:r>
+        <w:rPr>
+          <w:i/>
+        </w:rPr>
+        <w:t xml:space="preserve">: </w:t>
+      </w:r>
+      <w:r>
+        <w:rPr>
+          <w:i/>
+        </w:rPr>
+        <w:t>AI Control</w:t>
+      </w:r>
+    </w:p>
+    <w:p>
+      <w:pPr>
+        <w:ind w:left="-5" w:right="121"/>
+        <w:jc w:val="both"/>
+      </w:pPr>
+      <w:r>
+        <w:t>T</w:t>
+      </w:r>
+      <w:r>
+        <w:t>est</w:t>
+      </w:r>
+      <w:r>
+        <w:t xml:space="preserve"> dummies </w:t>
+      </w:r>
+      <w:r>
+        <w:t>target the player and constantly move towards them</w:t>
+      </w:r>
+    </w:p>
+    <w:p>
+      <w:pPr>
+        <w:spacing w:after="31" w:line="259" w:lineRule="auto"/>
+        <w:ind w:left="0" w:firstLine="0"/>
+        <w:jc w:val="both"/>
+      </w:pPr>
+      <w:r>
+        <w:t xml:space="preserve"> </w:t>
+      </w:r>
     </w:p>
     <w:p>
       <w:pPr>
@@ -1382,15 +1747,11 @@
         <w:ind w:left="-5"/>
         <w:jc w:val="both"/>
       </w:pPr>
-      <w:r>
-        <w:t xml:space="preserve">Ammo Type: </w:t>
-      </w:r>
-      <w:r>
-        <w:t>Standard</w:t>
-      </w:r>
-      <w:r>
-        <w:t xml:space="preserve"> Ammo </w:t>
-      </w:r>
+      <w:bookmarkStart w:id="13" w:name="_Toc26664"/>
+      <w:r>
+        <w:t xml:space="preserve">Test Map </w:t>
+      </w:r>
+      <w:bookmarkEnd w:id="13"/>
     </w:p>
     <w:p>
       <w:pPr>
@@ -1411,16 +1772,14 @@
         <w:jc w:val="both"/>
       </w:pPr>
       <w:r>
-        <w:t xml:space="preserve">A Bullet shot by the player. Once the bullet hits </w:t>
-      </w:r>
-      <w:r>
-        <w:t xml:space="preserve">anything the bullet </w:t>
-      </w:r>
-      <w:proofErr w:type="spellStart"/>
-      <w:r>
-        <w:t>dissapears</w:t>
-      </w:r>
-      <w:proofErr w:type="spellEnd"/>
+        <w:t xml:space="preserve">A test area for the player to test their </w:t>
+      </w:r>
+      <w:r>
+        <w:t>bullets</w:t>
+      </w:r>
+      <w:r>
+        <w:t xml:space="preserve"> in. </w:t>
+      </w:r>
     </w:p>
     <w:p>
       <w:pPr>
@@ -1460,17 +1819,171 @@
         <w:jc w:val="both"/>
       </w:pPr>
       <w:r>
-        <w:t xml:space="preserve">For gameplay, the bullet functionality is accessed by mouse input. </w:t>
-      </w:r>
-    </w:p>
-    <w:p>
-      <w:pPr>
-        <w:spacing w:after="27" w:line="259" w:lineRule="auto"/>
-        <w:ind w:left="0" w:firstLine="0"/>
-        <w:jc w:val="both"/>
-      </w:pPr>
-      <w:r>
-        <w:t xml:space="preserve"> </w:t>
+        <w:t xml:space="preserve">For gameplay, the player will explore this </w:t>
+      </w:r>
+      <w:r>
+        <w:t>area but</w:t>
+      </w:r>
+      <w:r>
+        <w:t xml:space="preserve"> will not be able to leave the walls. </w:t>
+      </w:r>
+    </w:p>
+    <w:p>
+      <w:pPr>
+        <w:spacing w:after="27" w:line="259" w:lineRule="auto"/>
+        <w:ind w:left="0" w:firstLine="0"/>
+        <w:jc w:val="both"/>
+      </w:pPr>
+      <w:r>
+        <w:t xml:space="preserve"> </w:t>
+      </w:r>
+    </w:p>
+    <w:p>
+      <w:pPr>
+        <w:ind w:left="-5" w:right="121"/>
+        <w:jc w:val="both"/>
+      </w:pPr>
+      <w:r>
+        <w:t xml:space="preserve">For development, the map file will open in the unreal engine editor. </w:t>
+      </w:r>
+    </w:p>
+    <w:p>
+      <w:pPr>
+        <w:spacing w:after="142" w:line="259" w:lineRule="auto"/>
+        <w:ind w:left="-5"/>
+        <w:jc w:val="both"/>
+      </w:pPr>
+      <w:r>
+        <w:rPr>
+          <w:b/>
+        </w:rPr>
+        <w:t>Functional requirements</w:t>
+      </w:r>
+      <w:r>
+        <w:rPr>
+          <w:rFonts w:ascii="Calibri" w:eastAsia="Calibri" w:hAnsi="Calibri" w:cs="Calibri"/>
+        </w:rPr>
+        <w:t>​</w:t>
+      </w:r>
+      <w:r>
+        <w:t xml:space="preserve">:  </w:t>
+      </w:r>
+    </w:p>
+    <w:p>
+      <w:pPr>
+        <w:spacing w:after="27" w:line="259" w:lineRule="auto"/>
+        <w:ind w:left="-5"/>
+        <w:jc w:val="both"/>
+      </w:pPr>
+      <w:r>
+        <w:rPr>
+          <w:i/>
+        </w:rPr>
+        <w:t>REQ-1: T</w:t>
+      </w:r>
+      <w:r>
+        <w:rPr>
+          <w:i/>
+        </w:rPr>
+        <w:t>est</w:t>
+      </w:r>
+      <w:r>
+        <w:rPr>
+          <w:i/>
+        </w:rPr>
+        <w:t xml:space="preserve"> Dummies </w:t>
+      </w:r>
+    </w:p>
+    <w:p>
+      <w:pPr>
+        <w:ind w:left="-5" w:right="121"/>
+        <w:jc w:val="both"/>
+      </w:pPr>
+      <w:r>
+        <w:t xml:space="preserve">The test area must have a set of test dummies for the player to use their </w:t>
+      </w:r>
+      <w:r>
+        <w:t>bullets</w:t>
+      </w:r>
+      <w:r>
+        <w:t xml:space="preserve"> on. </w:t>
+      </w:r>
+    </w:p>
+    <w:p>
+      <w:pPr>
+        <w:spacing w:after="27" w:line="259" w:lineRule="auto"/>
+        <w:ind w:left="0" w:firstLine="0"/>
+        <w:jc w:val="both"/>
+      </w:pPr>
+      <w:r>
+        <w:t xml:space="preserve"> </w:t>
+      </w:r>
+    </w:p>
+    <w:p>
+      <w:pPr>
+        <w:spacing w:after="27" w:line="259" w:lineRule="auto"/>
+        <w:ind w:left="-5"/>
+        <w:jc w:val="both"/>
+      </w:pPr>
+      <w:r>
+        <w:rPr>
+          <w:i/>
+        </w:rPr>
+        <w:t xml:space="preserve">REQ-2: Enclosed area </w:t>
+      </w:r>
+    </w:p>
+    <w:p>
+      <w:pPr>
+        <w:spacing w:after="383"/>
+        <w:ind w:left="-5" w:right="121"/>
+        <w:jc w:val="both"/>
+      </w:pPr>
+      <w:r>
+        <w:t xml:space="preserve">The area must be closed so the player cannot leave this area, since this is a test range. </w:t>
+      </w:r>
+    </w:p>
+    <w:p>
+      <w:pPr>
+        <w:pStyle w:val="Heading3"/>
+        <w:ind w:left="-5"/>
+        <w:jc w:val="both"/>
+      </w:pPr>
+      <w:bookmarkStart w:id="14" w:name="_Toc26666"/>
+      <w:r>
+        <w:lastRenderedPageBreak/>
+        <w:t xml:space="preserve">Player character </w:t>
+      </w:r>
+      <w:bookmarkEnd w:id="14"/>
+    </w:p>
+    <w:p>
+      <w:pPr>
+        <w:spacing w:after="27" w:line="259" w:lineRule="auto"/>
+        <w:ind w:left="-5"/>
+        <w:jc w:val="both"/>
+      </w:pPr>
+      <w:r>
+        <w:rPr>
+          <w:b/>
+        </w:rPr>
+        <w:t>Description:</w:t>
+      </w:r>
+      <w:r>
+        <w:t xml:space="preserve"> </w:t>
+      </w:r>
+    </w:p>
+    <w:p>
+      <w:pPr>
+        <w:ind w:left="-5" w:right="121"/>
+        <w:jc w:val="both"/>
+      </w:pPr>
+      <w:r>
+        <w:t xml:space="preserve">The player character must be able to move around the map according to the player input. The player must also be able to </w:t>
+      </w:r>
+      <w:r>
+        <w:t>shoot bullets</w:t>
+      </w:r>
+      <w:r>
+        <w:t xml:space="preserve">. </w:t>
       </w:r>
     </w:p>
     <w:p>
@@ -1480,35 +1993,144 @@
         <w:jc w:val="both"/>
       </w:pPr>
       <w:r>
-        <w:t xml:space="preserve">For development, the </w:t>
-      </w:r>
-      <w:proofErr w:type="spellStart"/>
-      <w:r>
-        <w:t>Projectile</w:t>
-      </w:r>
-      <w:r>
-        <w:t>AmmoActor</w:t>
-      </w:r>
-      <w:proofErr w:type="spellEnd"/>
-      <w:r>
-        <w:t xml:space="preserve"> will open the </w:t>
-      </w:r>
-      <w:proofErr w:type="spellStart"/>
-      <w:r>
-        <w:t>cpp</w:t>
-      </w:r>
-      <w:proofErr w:type="spellEnd"/>
-      <w:r>
-        <w:t xml:space="preserve"> for the corresponding bullet type and the blueprints can be accessed by </w:t>
-      </w:r>
-      <w:proofErr w:type="spellStart"/>
-      <w:r>
-        <w:t>BP_</w:t>
-      </w:r>
-      <w:r>
-        <w:t>FirstPersonProjectile</w:t>
-      </w:r>
-      <w:proofErr w:type="spellEnd"/>
+        <w:t xml:space="preserve"> </w:t>
+      </w:r>
+    </w:p>
+    <w:p>
+      <w:pPr>
+        <w:spacing w:after="27" w:line="259" w:lineRule="auto"/>
+        <w:ind w:left="-5"/>
+        <w:jc w:val="both"/>
+      </w:pPr>
+      <w:r>
+        <w:rPr>
+          <w:b/>
+        </w:rPr>
+        <w:t xml:space="preserve">Stimulus / response sequences: </w:t>
+      </w:r>
+      <w:r>
+        <w:t xml:space="preserve"> </w:t>
+      </w:r>
+    </w:p>
+    <w:p>
+      <w:pPr>
+        <w:ind w:left="-5" w:right="121"/>
+        <w:jc w:val="both"/>
+      </w:pPr>
+      <w:r>
+        <w:t xml:space="preserve">In game, the player character will respond to the correct movement keys (W/A/S/D) to move around the scene.  </w:t>
+      </w:r>
+    </w:p>
+    <w:p>
+      <w:pPr>
+        <w:spacing w:after="27" w:line="259" w:lineRule="auto"/>
+        <w:ind w:left="0" w:firstLine="0"/>
+        <w:jc w:val="both"/>
+      </w:pPr>
+      <w:r>
+        <w:t xml:space="preserve"> </w:t>
+      </w:r>
+    </w:p>
+    <w:p>
+      <w:pPr>
+        <w:ind w:left="-5" w:right="121"/>
+        <w:jc w:val="both"/>
+      </w:pPr>
+      <w:r>
+        <w:t xml:space="preserve">In editor, the </w:t>
+      </w:r>
+      <w:r>
+        <w:t>BP_FirstPersonCharacter</w:t>
+      </w:r>
+      <w:r>
+        <w:t xml:space="preserve"> blueprint will open in the blueprint editor</w:t>
+      </w:r>
+      <w:r>
+        <w:t xml:space="preserve"> and the FirstPersonCharacterCPP will open the cpp</w:t>
+      </w:r>
+      <w:r>
+        <w:t xml:space="preserve">. </w:t>
+      </w:r>
+    </w:p>
+    <w:p>
+      <w:pPr>
+        <w:spacing w:after="27" w:line="259" w:lineRule="auto"/>
+        <w:ind w:left="0" w:firstLine="0"/>
+        <w:jc w:val="both"/>
+      </w:pPr>
+      <w:r>
+        <w:t xml:space="preserve"> </w:t>
+      </w:r>
+    </w:p>
+    <w:p>
+      <w:pPr>
+        <w:spacing w:after="27" w:line="259" w:lineRule="auto"/>
+        <w:ind w:left="-5"/>
+        <w:jc w:val="both"/>
+      </w:pPr>
+      <w:r>
+        <w:rPr>
+          <w:b/>
+        </w:rPr>
+        <w:t>Functional requirements:</w:t>
+      </w:r>
+      <w:r>
+        <w:t xml:space="preserve">  </w:t>
+      </w:r>
+    </w:p>
+    <w:p>
+      <w:pPr>
+        <w:spacing w:after="27" w:line="259" w:lineRule="auto"/>
+        <w:ind w:left="-5"/>
+        <w:jc w:val="both"/>
+      </w:pPr>
+      <w:r>
+        <w:rPr>
+          <w:i/>
+        </w:rPr>
+        <w:t>REQ-1: Respond to input</w:t>
+      </w:r>
+      <w:r>
+        <w:t xml:space="preserve"> </w:t>
+      </w:r>
+    </w:p>
+    <w:p>
+      <w:pPr>
+        <w:ind w:left="-5" w:right="121"/>
+        <w:jc w:val="both"/>
+      </w:pPr>
+      <w:r>
+        <w:t xml:space="preserve">The player character must respond to input to move. </w:t>
+      </w:r>
+    </w:p>
+    <w:p>
+      <w:pPr>
+        <w:ind w:left="-5" w:right="121"/>
+        <w:jc w:val="both"/>
+      </w:pPr>
+    </w:p>
+    <w:p>
+      <w:pPr>
+        <w:pStyle w:val="Heading3"/>
+        <w:ind w:left="-5"/>
+        <w:jc w:val="both"/>
+      </w:pPr>
+      <w:r>
+        <w:t xml:space="preserve">Weapon </w:t>
+      </w:r>
+    </w:p>
+    <w:p>
+      <w:pPr>
+        <w:spacing w:after="27" w:line="259" w:lineRule="auto"/>
+        <w:ind w:left="-5"/>
+        <w:jc w:val="both"/>
+      </w:pPr>
+      <w:r>
+        <w:rPr>
+          <w:b/>
+        </w:rPr>
+        <w:t>Description:</w:t>
+      </w:r>
       <w:r>
         <w:t xml:space="preserve"> </w:t>
       </w:r>
@@ -1520,12 +2142,19 @@
         <w:jc w:val="both"/>
       </w:pPr>
       <w:r>
-        <w:t xml:space="preserve"> </w:t>
-      </w:r>
-    </w:p>
-    <w:p>
-      <w:pPr>
-        <w:spacing w:after="142" w:line="259" w:lineRule="auto"/>
+        <w:t>The weapon must spawn bullets when input is pressed and be attached to the player character</w:t>
+      </w:r>
+    </w:p>
+    <w:p>
+      <w:pPr>
+        <w:spacing w:after="31" w:line="259" w:lineRule="auto"/>
+        <w:ind w:left="0" w:firstLine="0"/>
+        <w:jc w:val="both"/>
+      </w:pPr>
+    </w:p>
+    <w:p>
+      <w:pPr>
+        <w:spacing w:after="27" w:line="259" w:lineRule="auto"/>
         <w:ind w:left="-5"/>
         <w:jc w:val="both"/>
       </w:pPr>
@@ -1533,671 +2162,6 @@
         <w:rPr>
           <w:b/>
         </w:rPr>
-        <w:t>Functional requirements</w:t>
-      </w:r>
-      <w:r>
-        <w:rPr>
-          <w:rFonts w:ascii="Calibri" w:eastAsia="Calibri" w:hAnsi="Calibri" w:cs="Calibri"/>
-        </w:rPr>
-        <w:t>​</w:t>
-      </w:r>
-      <w:r>
-        <w:t xml:space="preserve">:  </w:t>
-      </w:r>
-    </w:p>
-    <w:p>
-      <w:pPr>
-        <w:spacing w:after="27" w:line="259" w:lineRule="auto"/>
-        <w:ind w:left="-5"/>
-        <w:jc w:val="both"/>
-      </w:pPr>
-      <w:r>
-        <w:rPr>
-          <w:i/>
-        </w:rPr>
-        <w:t>REQ-1: Valid target</w:t>
-      </w:r>
-      <w:r>
-        <w:t xml:space="preserve"> </w:t>
-      </w:r>
-    </w:p>
-    <w:p>
-      <w:pPr>
-        <w:ind w:left="-5" w:right="121"/>
-        <w:jc w:val="both"/>
-      </w:pPr>
-      <w:r>
-        <w:t xml:space="preserve">The Fire Ammo requires an enemy for the bullet to take effect and do its sequence.  </w:t>
-      </w:r>
-    </w:p>
-    <w:p>
-      <w:pPr>
-        <w:spacing w:after="27" w:line="259" w:lineRule="auto"/>
-        <w:ind w:left="0" w:firstLine="0"/>
-        <w:jc w:val="both"/>
-      </w:pPr>
-      <w:r>
-        <w:t xml:space="preserve"> </w:t>
-      </w:r>
-    </w:p>
-    <w:p>
-      <w:pPr>
-        <w:spacing w:after="27" w:line="259" w:lineRule="auto"/>
-        <w:ind w:left="-5"/>
-        <w:jc w:val="both"/>
-      </w:pPr>
-      <w:r>
-        <w:rPr>
-          <w:i/>
-        </w:rPr>
-        <w:t xml:space="preserve">REQ-2: Bullet selected  </w:t>
-      </w:r>
-    </w:p>
-    <w:p>
-      <w:pPr>
-        <w:ind w:left="-5" w:right="121"/>
-        <w:jc w:val="both"/>
-      </w:pPr>
-      <w:r>
-        <w:t xml:space="preserve">The bullet must be chosen by the random number generator for it to fire. </w:t>
-      </w:r>
-    </w:p>
-    <w:p>
-      <w:pPr>
-        <w:spacing w:after="27" w:line="259" w:lineRule="auto"/>
-        <w:ind w:left="0" w:firstLine="0"/>
-        <w:jc w:val="both"/>
-      </w:pPr>
-      <w:r>
-        <w:t xml:space="preserve"> </w:t>
-      </w:r>
-    </w:p>
-    <w:p>
-      <w:pPr>
-        <w:spacing w:after="27" w:line="259" w:lineRule="auto"/>
-        <w:ind w:left="-5"/>
-        <w:jc w:val="both"/>
-      </w:pPr>
-      <w:r>
-        <w:rPr>
-          <w:i/>
-        </w:rPr>
-        <w:t xml:space="preserve">REQ-3: Fire input </w:t>
-      </w:r>
-    </w:p>
-    <w:p>
-      <w:pPr>
-        <w:ind w:left="-5" w:right="121"/>
-        <w:jc w:val="both"/>
-      </w:pPr>
-      <w:r>
-        <w:t xml:space="preserve">There must be “fire” or “trigger” input by the player for the bullet to fire. </w:t>
-      </w:r>
-    </w:p>
-    <w:p>
-      <w:pPr>
-        <w:ind w:left="-5" w:right="121"/>
-        <w:jc w:val="both"/>
-      </w:pPr>
-    </w:p>
-    <w:p>
-      <w:pPr>
-        <w:ind w:left="-5" w:right="121"/>
-        <w:jc w:val="both"/>
-      </w:pPr>
-    </w:p>
-    <w:p>
-      <w:pPr>
-        <w:pStyle w:val="Heading3"/>
-        <w:ind w:left="-5"/>
-        <w:jc w:val="both"/>
-      </w:pPr>
-      <w:r>
-        <w:t>T</w:t>
-      </w:r>
-      <w:r>
-        <w:t>est</w:t>
-      </w:r>
-      <w:r>
-        <w:t xml:space="preserve"> Dummy </w:t>
-      </w:r>
-      <w:bookmarkEnd w:id="12"/>
-    </w:p>
-    <w:p>
-      <w:pPr>
-        <w:spacing w:after="27" w:line="259" w:lineRule="auto"/>
-        <w:ind w:left="-5"/>
-        <w:jc w:val="both"/>
-      </w:pPr>
-      <w:r>
-        <w:rPr>
-          <w:b/>
-        </w:rPr>
-        <w:t xml:space="preserve">Description:  </w:t>
-      </w:r>
-    </w:p>
-    <w:p>
-      <w:pPr>
-        <w:ind w:left="-5" w:right="121"/>
-        <w:jc w:val="both"/>
-      </w:pPr>
-      <w:r>
-        <w:t>A t</w:t>
-      </w:r>
-      <w:r>
-        <w:t>est</w:t>
-      </w:r>
-      <w:r>
-        <w:t xml:space="preserve"> dummy is a practice target for the test environment that responds to the players </w:t>
-      </w:r>
-      <w:r>
-        <w:t>bullets</w:t>
-      </w:r>
-      <w:r>
-        <w:t xml:space="preserve">. </w:t>
-      </w:r>
-    </w:p>
-    <w:p>
-      <w:pPr>
-        <w:spacing w:after="31" w:line="259" w:lineRule="auto"/>
-        <w:ind w:left="0" w:firstLine="0"/>
-        <w:jc w:val="both"/>
-      </w:pPr>
-      <w:r>
-        <w:t xml:space="preserve"> </w:t>
-      </w:r>
-    </w:p>
-    <w:p>
-      <w:pPr>
-        <w:spacing w:after="142" w:line="259" w:lineRule="auto"/>
-        <w:ind w:left="-5"/>
-        <w:jc w:val="both"/>
-      </w:pPr>
-      <w:r>
-        <w:rPr>
-          <w:b/>
-        </w:rPr>
-        <w:t>Stimulus / response sequences</w:t>
-      </w:r>
-      <w:r>
-        <w:rPr>
-          <w:rFonts w:ascii="Calibri" w:eastAsia="Calibri" w:hAnsi="Calibri" w:cs="Calibri"/>
-        </w:rPr>
-        <w:t>​</w:t>
-      </w:r>
-      <w:r>
-        <w:t xml:space="preserve">:  </w:t>
-      </w:r>
-    </w:p>
-    <w:p>
-      <w:pPr>
-        <w:ind w:left="-5" w:right="121"/>
-        <w:jc w:val="both"/>
-      </w:pPr>
-      <w:r>
-        <w:t>For gameplay, the player has no direct control over the dummy. Dummies will respond to</w:t>
-      </w:r>
-      <w:r>
-        <w:t xml:space="preserve"> bullets the player shoots</w:t>
-      </w:r>
-      <w:r>
-        <w:t xml:space="preserve">. </w:t>
-      </w:r>
-    </w:p>
-    <w:p>
-      <w:pPr>
-        <w:spacing w:after="27" w:line="259" w:lineRule="auto"/>
-        <w:ind w:left="0" w:firstLine="0"/>
-        <w:jc w:val="both"/>
-      </w:pPr>
-      <w:r>
-        <w:t xml:space="preserve"> </w:t>
-      </w:r>
-    </w:p>
-    <w:p>
-      <w:pPr>
-        <w:ind w:left="-5" w:right="121"/>
-        <w:jc w:val="both"/>
-      </w:pPr>
-      <w:r>
-        <w:t>For development, the</w:t>
-      </w:r>
-      <w:r>
-        <w:t xml:space="preserve"> </w:t>
-      </w:r>
-      <w:proofErr w:type="spellStart"/>
-      <w:r>
-        <w:t>BP_TestDummy</w:t>
-      </w:r>
-      <w:proofErr w:type="spellEnd"/>
-      <w:r>
-        <w:t xml:space="preserve"> will open the blueprint and the </w:t>
-      </w:r>
-      <w:proofErr w:type="spellStart"/>
-      <w:r>
-        <w:t>TestDummyActor</w:t>
-      </w:r>
-      <w:proofErr w:type="spellEnd"/>
-      <w:r>
-        <w:t xml:space="preserve"> will open the </w:t>
-      </w:r>
-      <w:proofErr w:type="spellStart"/>
-      <w:r>
-        <w:t>cpp</w:t>
-      </w:r>
-      <w:proofErr w:type="spellEnd"/>
-      <w:r>
-        <w:t xml:space="preserve"> for it</w:t>
-      </w:r>
-      <w:r>
-        <w:t xml:space="preserve">.  </w:t>
-      </w:r>
-    </w:p>
-    <w:p>
-      <w:pPr>
-        <w:spacing w:after="31" w:line="259" w:lineRule="auto"/>
-        <w:ind w:left="0" w:firstLine="0"/>
-        <w:jc w:val="both"/>
-      </w:pPr>
-      <w:r>
-        <w:t xml:space="preserve"> </w:t>
-      </w:r>
-    </w:p>
-    <w:p>
-      <w:pPr>
-        <w:spacing w:after="142" w:line="259" w:lineRule="auto"/>
-        <w:ind w:left="-5"/>
-        <w:jc w:val="both"/>
-      </w:pPr>
-      <w:r>
-        <w:rPr>
-          <w:b/>
-        </w:rPr>
-        <w:t>Functional requirements</w:t>
-      </w:r>
-      <w:r>
-        <w:rPr>
-          <w:rFonts w:ascii="Calibri" w:eastAsia="Calibri" w:hAnsi="Calibri" w:cs="Calibri"/>
-        </w:rPr>
-        <w:t>​</w:t>
-      </w:r>
-      <w:r>
-        <w:t xml:space="preserve">:  </w:t>
-      </w:r>
-    </w:p>
-    <w:p>
-      <w:pPr>
-        <w:spacing w:after="27" w:line="259" w:lineRule="auto"/>
-        <w:ind w:left="-5"/>
-        <w:jc w:val="both"/>
-        <w:rPr>
-          <w:i/>
-        </w:rPr>
-      </w:pPr>
-      <w:r>
-        <w:rPr>
-          <w:i/>
-        </w:rPr>
-        <w:t xml:space="preserve">REQ-1: </w:t>
-      </w:r>
-      <w:r>
-        <w:rPr>
-          <w:i/>
-        </w:rPr>
-        <w:t>Enemy Tag</w:t>
-      </w:r>
-    </w:p>
-    <w:p>
-      <w:pPr>
-        <w:spacing w:after="27" w:line="259" w:lineRule="auto"/>
-        <w:ind w:left="-5"/>
-        <w:jc w:val="both"/>
-      </w:pPr>
-      <w:r>
-        <w:rPr>
-          <w:i/>
-        </w:rPr>
-        <w:t>The Dummy will have an enemy tag to make the bullets respond to hitting them</w:t>
-      </w:r>
-      <w:r>
-        <w:rPr>
-          <w:i/>
-        </w:rPr>
-        <w:t xml:space="preserve"> </w:t>
-      </w:r>
-    </w:p>
-    <w:p>
-      <w:pPr>
-        <w:spacing w:after="27" w:line="259" w:lineRule="auto"/>
-        <w:ind w:left="0" w:firstLine="0"/>
-        <w:jc w:val="both"/>
-      </w:pPr>
-    </w:p>
-    <w:p>
-      <w:pPr>
-        <w:spacing w:after="27" w:line="259" w:lineRule="auto"/>
-        <w:ind w:left="-5"/>
-        <w:jc w:val="both"/>
-      </w:pPr>
-      <w:r>
-        <w:rPr>
-          <w:i/>
-        </w:rPr>
-        <w:t>REQ-</w:t>
-      </w:r>
-      <w:r>
-        <w:rPr>
-          <w:i/>
-        </w:rPr>
-        <w:t>2</w:t>
-      </w:r>
-      <w:r>
-        <w:rPr>
-          <w:i/>
-        </w:rPr>
-        <w:t xml:space="preserve">: </w:t>
-      </w:r>
-      <w:r>
-        <w:rPr>
-          <w:i/>
-        </w:rPr>
-        <w:t>AI Control</w:t>
-      </w:r>
-    </w:p>
-    <w:p>
-      <w:pPr>
-        <w:ind w:left="-5" w:right="121"/>
-        <w:jc w:val="both"/>
-      </w:pPr>
-      <w:r>
-        <w:t>T</w:t>
-      </w:r>
-      <w:r>
-        <w:t>est</w:t>
-      </w:r>
-      <w:r>
-        <w:t xml:space="preserve"> dummies </w:t>
-      </w:r>
-      <w:r>
-        <w:t>target the player and constantly move towards them</w:t>
-      </w:r>
-    </w:p>
-    <w:p>
-      <w:pPr>
-        <w:spacing w:after="31" w:line="259" w:lineRule="auto"/>
-        <w:ind w:left="0" w:firstLine="0"/>
-        <w:jc w:val="both"/>
-      </w:pPr>
-      <w:r>
-        <w:t xml:space="preserve"> </w:t>
-      </w:r>
-    </w:p>
-    <w:p>
-      <w:pPr>
-        <w:pStyle w:val="Heading3"/>
-        <w:ind w:left="-5"/>
-        <w:jc w:val="both"/>
-      </w:pPr>
-      <w:bookmarkStart w:id="13" w:name="_Toc26664"/>
-      <w:r>
-        <w:t xml:space="preserve">Test Map </w:t>
-      </w:r>
-      <w:bookmarkEnd w:id="13"/>
-    </w:p>
-    <w:p>
-      <w:pPr>
-        <w:spacing w:after="27" w:line="259" w:lineRule="auto"/>
-        <w:ind w:left="-5"/>
-        <w:jc w:val="both"/>
-      </w:pPr>
-      <w:r>
-        <w:rPr>
-          <w:b/>
-        </w:rPr>
-        <w:t xml:space="preserve">Description:  </w:t>
-      </w:r>
-    </w:p>
-    <w:p>
-      <w:pPr>
-        <w:ind w:left="-5" w:right="121"/>
-        <w:jc w:val="both"/>
-      </w:pPr>
-      <w:r>
-        <w:t xml:space="preserve">A test area for the player to test their </w:t>
-      </w:r>
-      <w:r>
-        <w:t>bullets</w:t>
-      </w:r>
-      <w:r>
-        <w:t xml:space="preserve"> in. </w:t>
-      </w:r>
-    </w:p>
-    <w:p>
-      <w:pPr>
-        <w:spacing w:after="31" w:line="259" w:lineRule="auto"/>
-        <w:ind w:left="0" w:firstLine="0"/>
-        <w:jc w:val="both"/>
-      </w:pPr>
-      <w:r>
-        <w:t xml:space="preserve"> </w:t>
-      </w:r>
-    </w:p>
-    <w:p>
-      <w:pPr>
-        <w:spacing w:after="142" w:line="259" w:lineRule="auto"/>
-        <w:ind w:left="-5"/>
-        <w:jc w:val="both"/>
-      </w:pPr>
-      <w:r>
-        <w:rPr>
-          <w:b/>
-        </w:rPr>
-        <w:t>Stimulus / response sequences</w:t>
-      </w:r>
-      <w:r>
-        <w:rPr>
-          <w:rFonts w:ascii="Calibri" w:eastAsia="Calibri" w:hAnsi="Calibri" w:cs="Calibri"/>
-        </w:rPr>
-        <w:t>​</w:t>
-      </w:r>
-      <w:r>
-        <w:t xml:space="preserve">:  </w:t>
-      </w:r>
-    </w:p>
-    <w:p>
-      <w:pPr>
-        <w:ind w:left="-5" w:right="121"/>
-        <w:jc w:val="both"/>
-      </w:pPr>
-      <w:r>
-        <w:t xml:space="preserve">For gameplay, the player will explore this </w:t>
-      </w:r>
-      <w:proofErr w:type="gramStart"/>
-      <w:r>
-        <w:t>area, but</w:t>
-      </w:r>
-      <w:proofErr w:type="gramEnd"/>
-      <w:r>
-        <w:t xml:space="preserve"> will not be able to leave the walls. </w:t>
-      </w:r>
-    </w:p>
-    <w:p>
-      <w:pPr>
-        <w:spacing w:after="27" w:line="259" w:lineRule="auto"/>
-        <w:ind w:left="0" w:firstLine="0"/>
-        <w:jc w:val="both"/>
-      </w:pPr>
-      <w:r>
-        <w:t xml:space="preserve"> </w:t>
-      </w:r>
-    </w:p>
-    <w:p>
-      <w:pPr>
-        <w:ind w:left="-5" w:right="121"/>
-        <w:jc w:val="both"/>
-      </w:pPr>
-      <w:r>
-        <w:t xml:space="preserve">For development, the map file will open in the unreal engine editor. </w:t>
-      </w:r>
-    </w:p>
-    <w:p>
-      <w:pPr>
-        <w:spacing w:after="142" w:line="259" w:lineRule="auto"/>
-        <w:ind w:left="-5"/>
-        <w:jc w:val="both"/>
-      </w:pPr>
-      <w:r>
-        <w:rPr>
-          <w:b/>
-        </w:rPr>
-        <w:t>Functional requirements</w:t>
-      </w:r>
-      <w:r>
-        <w:rPr>
-          <w:rFonts w:ascii="Calibri" w:eastAsia="Calibri" w:hAnsi="Calibri" w:cs="Calibri"/>
-        </w:rPr>
-        <w:t>​</w:t>
-      </w:r>
-      <w:r>
-        <w:t xml:space="preserve">:  </w:t>
-      </w:r>
-    </w:p>
-    <w:p>
-      <w:pPr>
-        <w:spacing w:after="27" w:line="259" w:lineRule="auto"/>
-        <w:ind w:left="-5"/>
-        <w:jc w:val="both"/>
-      </w:pPr>
-      <w:r>
-        <w:rPr>
-          <w:i/>
-        </w:rPr>
-        <w:t>REQ-1: T</w:t>
-      </w:r>
-      <w:r>
-        <w:rPr>
-          <w:i/>
-        </w:rPr>
-        <w:t>est</w:t>
-      </w:r>
-      <w:r>
-        <w:rPr>
-          <w:i/>
-        </w:rPr>
-        <w:t xml:space="preserve"> Dummies </w:t>
-      </w:r>
-    </w:p>
-    <w:p>
-      <w:pPr>
-        <w:ind w:left="-5" w:right="121"/>
-        <w:jc w:val="both"/>
-      </w:pPr>
-      <w:r>
-        <w:t xml:space="preserve">The test area must have a set of test dummies for the player to use their </w:t>
-      </w:r>
-      <w:r>
-        <w:t>bullets</w:t>
-      </w:r>
-      <w:r>
-        <w:t xml:space="preserve"> on. </w:t>
-      </w:r>
-    </w:p>
-    <w:p>
-      <w:pPr>
-        <w:spacing w:after="27" w:line="259" w:lineRule="auto"/>
-        <w:ind w:left="0" w:firstLine="0"/>
-        <w:jc w:val="both"/>
-      </w:pPr>
-      <w:r>
-        <w:t xml:space="preserve"> </w:t>
-      </w:r>
-    </w:p>
-    <w:p>
-      <w:pPr>
-        <w:spacing w:after="27" w:line="259" w:lineRule="auto"/>
-        <w:ind w:left="-5"/>
-        <w:jc w:val="both"/>
-      </w:pPr>
-      <w:r>
-        <w:rPr>
-          <w:i/>
-        </w:rPr>
-        <w:t xml:space="preserve">REQ-2: Enclosed area </w:t>
-      </w:r>
-    </w:p>
-    <w:p>
-      <w:pPr>
-        <w:spacing w:after="383"/>
-        <w:ind w:left="-5" w:right="121"/>
-        <w:jc w:val="both"/>
-      </w:pPr>
-      <w:r>
-        <w:t xml:space="preserve">The area must be closed so the player cannot leave this area, since this is a test range. </w:t>
-      </w:r>
-    </w:p>
-    <w:p>
-      <w:pPr>
-        <w:pStyle w:val="Heading3"/>
-        <w:ind w:left="-5"/>
-        <w:jc w:val="both"/>
-      </w:pPr>
-      <w:bookmarkStart w:id="14" w:name="_Toc26666"/>
-      <w:r>
-        <w:t xml:space="preserve">Player character </w:t>
-      </w:r>
-      <w:bookmarkEnd w:id="14"/>
-    </w:p>
-    <w:p>
-      <w:pPr>
-        <w:spacing w:after="27" w:line="259" w:lineRule="auto"/>
-        <w:ind w:left="-5"/>
-        <w:jc w:val="both"/>
-      </w:pPr>
-      <w:r>
-        <w:rPr>
-          <w:b/>
-        </w:rPr>
-        <w:t>Description:</w:t>
-      </w:r>
-      <w:r>
-        <w:t xml:space="preserve"> </w:t>
-      </w:r>
-    </w:p>
-    <w:p>
-      <w:pPr>
-        <w:ind w:left="-5" w:right="121"/>
-        <w:jc w:val="both"/>
-      </w:pPr>
-      <w:r>
-        <w:t xml:space="preserve">The player character must be able to move around the map according to the player input. The player must also be able to </w:t>
-      </w:r>
-      <w:r>
-        <w:t>shoot bullets</w:t>
-      </w:r>
-      <w:r>
-        <w:t xml:space="preserve">. </w:t>
-      </w:r>
-    </w:p>
-    <w:p>
-      <w:pPr>
-        <w:spacing w:after="31" w:line="259" w:lineRule="auto"/>
-        <w:ind w:left="0" w:firstLine="0"/>
-        <w:jc w:val="both"/>
-      </w:pPr>
-      <w:r>
-        <w:t xml:space="preserve"> </w:t>
-      </w:r>
-    </w:p>
-    <w:p>
-      <w:pPr>
-        <w:spacing w:after="27" w:line="259" w:lineRule="auto"/>
-        <w:ind w:left="-5"/>
-        <w:jc w:val="both"/>
-      </w:pPr>
-      <w:r>
-        <w:rPr>
-          <w:b/>
-        </w:rPr>
         <w:t xml:space="preserve">Stimulus / response sequences: </w:t>
       </w:r>
       <w:r>
@@ -2210,236 +2174,26 @@
         <w:jc w:val="both"/>
       </w:pPr>
       <w:r>
-        <w:t xml:space="preserve">In game, the player character will respond to the correct movement keys (W/A/S/D) to move around the scene.  </w:t>
-      </w:r>
-    </w:p>
-    <w:p>
-      <w:pPr>
-        <w:spacing w:after="27" w:line="259" w:lineRule="auto"/>
-        <w:ind w:left="0" w:firstLine="0"/>
-        <w:jc w:val="both"/>
-      </w:pPr>
-      <w:r>
-        <w:t xml:space="preserve"> </w:t>
-      </w:r>
-    </w:p>
-    <w:p>
-      <w:pPr>
-        <w:ind w:left="-5" w:right="121"/>
-        <w:jc w:val="both"/>
-      </w:pPr>
-      <w:r>
-        <w:t xml:space="preserve">In editor, the </w:t>
-      </w:r>
-      <w:proofErr w:type="spellStart"/>
-      <w:r>
-        <w:t>BP_FirstPersonCharacter</w:t>
-      </w:r>
-      <w:proofErr w:type="spellEnd"/>
-      <w:r>
-        <w:t xml:space="preserve"> blueprint will open in the blueprint editor</w:t>
-      </w:r>
-      <w:r>
-        <w:t xml:space="preserve"> and the </w:t>
-      </w:r>
-      <w:proofErr w:type="spellStart"/>
-      <w:r>
-        <w:t>FirstPersonCharacterCPP</w:t>
-      </w:r>
-      <w:proofErr w:type="spellEnd"/>
-      <w:r>
-        <w:t xml:space="preserve"> will open the </w:t>
-      </w:r>
-      <w:proofErr w:type="spellStart"/>
-      <w:r>
-        <w:t>cpp</w:t>
-      </w:r>
-      <w:proofErr w:type="spellEnd"/>
-      <w:r>
-        <w:t xml:space="preserve">. </w:t>
-      </w:r>
-    </w:p>
-    <w:p>
-      <w:pPr>
-        <w:spacing w:after="27" w:line="259" w:lineRule="auto"/>
-        <w:ind w:left="0" w:firstLine="0"/>
-        <w:jc w:val="both"/>
-      </w:pPr>
-      <w:r>
-        <w:t xml:space="preserve"> </w:t>
-      </w:r>
-    </w:p>
-    <w:p>
-      <w:pPr>
-        <w:spacing w:after="27" w:line="259" w:lineRule="auto"/>
-        <w:ind w:left="-5"/>
-        <w:jc w:val="both"/>
-      </w:pPr>
-      <w:r>
-        <w:rPr>
-          <w:b/>
-        </w:rPr>
-        <w:t>Functional requirements:</w:t>
-      </w:r>
-      <w:r>
-        <w:t xml:space="preserve">  </w:t>
-      </w:r>
-    </w:p>
-    <w:p>
-      <w:pPr>
-        <w:spacing w:after="27" w:line="259" w:lineRule="auto"/>
-        <w:ind w:left="-5"/>
-        <w:jc w:val="both"/>
-      </w:pPr>
-      <w:r>
-        <w:rPr>
-          <w:i/>
-        </w:rPr>
-        <w:t>REQ-1: Respond to input</w:t>
-      </w:r>
-      <w:r>
-        <w:t xml:space="preserve"> </w:t>
-      </w:r>
-    </w:p>
-    <w:p>
-      <w:pPr>
-        <w:ind w:left="-5" w:right="121"/>
-        <w:jc w:val="both"/>
-      </w:pPr>
-      <w:r>
-        <w:t xml:space="preserve">The player character must respond to input to move. </w:t>
-      </w:r>
-    </w:p>
-    <w:p>
-      <w:pPr>
-        <w:ind w:left="-5" w:right="121"/>
-        <w:jc w:val="both"/>
-      </w:pPr>
-    </w:p>
-    <w:p>
-      <w:pPr>
-        <w:pStyle w:val="Heading3"/>
-        <w:ind w:left="-5"/>
-        <w:jc w:val="both"/>
-      </w:pPr>
-      <w:r>
-        <w:t>Weapon</w:t>
-      </w:r>
-      <w:r>
-        <w:t xml:space="preserve"> </w:t>
-      </w:r>
-    </w:p>
-    <w:p>
-      <w:pPr>
-        <w:spacing w:after="27" w:line="259" w:lineRule="auto"/>
-        <w:ind w:left="-5"/>
-        <w:jc w:val="both"/>
-      </w:pPr>
-      <w:r>
-        <w:rPr>
-          <w:b/>
-        </w:rPr>
-        <w:t>Description:</w:t>
-      </w:r>
-      <w:r>
-        <w:t xml:space="preserve"> </w:t>
-      </w:r>
-    </w:p>
-    <w:p>
-      <w:pPr>
-        <w:spacing w:after="31" w:line="259" w:lineRule="auto"/>
-        <w:ind w:left="0" w:firstLine="0"/>
-        <w:jc w:val="both"/>
-      </w:pPr>
-      <w:r>
-        <w:t>The weapon must spawn bullets when input is pressed and be attached to the player character</w:t>
-      </w:r>
-    </w:p>
-    <w:p>
-      <w:pPr>
-        <w:spacing w:after="31" w:line="259" w:lineRule="auto"/>
-        <w:ind w:left="0" w:firstLine="0"/>
-        <w:jc w:val="both"/>
-      </w:pPr>
-    </w:p>
-    <w:p>
-      <w:pPr>
-        <w:spacing w:after="27" w:line="259" w:lineRule="auto"/>
-        <w:ind w:left="-5"/>
-        <w:jc w:val="both"/>
-      </w:pPr>
-      <w:r>
-        <w:rPr>
-          <w:b/>
-        </w:rPr>
-        <w:t xml:space="preserve">Stimulus / response sequences: </w:t>
-      </w:r>
-      <w:r>
-        <w:t xml:space="preserve"> </w:t>
-      </w:r>
-    </w:p>
-    <w:p>
-      <w:pPr>
-        <w:ind w:left="-5" w:right="121"/>
-        <w:jc w:val="both"/>
-      </w:pPr>
-      <w:r>
-        <w:t>In game,</w:t>
-      </w:r>
-      <w:r>
-        <w:t xml:space="preserve"> the weapon can be picked up by walking over it and can be shot using left mouse button</w:t>
-      </w:r>
-      <w:r>
-        <w:t xml:space="preserve">.  </w:t>
-      </w:r>
-    </w:p>
-    <w:p>
-      <w:pPr>
-        <w:spacing w:after="27" w:line="259" w:lineRule="auto"/>
-        <w:ind w:left="0" w:firstLine="0"/>
-        <w:jc w:val="both"/>
-      </w:pPr>
-      <w:r>
-        <w:t xml:space="preserve"> </w:t>
-      </w:r>
-    </w:p>
-    <w:p>
-      <w:pPr>
-        <w:ind w:left="-5" w:right="121"/>
-        <w:jc w:val="both"/>
-      </w:pPr>
-      <w:r>
-        <w:t xml:space="preserve">In editor, the </w:t>
-      </w:r>
-      <w:proofErr w:type="spellStart"/>
-      <w:r>
-        <w:t>BP_</w:t>
-      </w:r>
-      <w:r>
-        <w:t>Weapon_Component</w:t>
-      </w:r>
-      <w:proofErr w:type="spellEnd"/>
-      <w:r>
-        <w:t xml:space="preserve"> blueprint will open in the blueprint editor and the </w:t>
-      </w:r>
-      <w:proofErr w:type="spellStart"/>
-      <w:r>
-        <w:t>WeaponComp</w:t>
-      </w:r>
-      <w:r>
-        <w:t>CPP</w:t>
-      </w:r>
-      <w:proofErr w:type="spellEnd"/>
-      <w:r>
-        <w:t xml:space="preserve"> will open the </w:t>
-      </w:r>
-      <w:proofErr w:type="spellStart"/>
-      <w:r>
-        <w:t>cpp</w:t>
-      </w:r>
-      <w:proofErr w:type="spellEnd"/>
-      <w:r>
-        <w:t xml:space="preserve">. </w:t>
+        <w:t xml:space="preserve">In game, the weapon can be picked up by walking over it and can be shot using left mouse button.  </w:t>
+      </w:r>
+    </w:p>
+    <w:p>
+      <w:pPr>
+        <w:spacing w:after="27" w:line="259" w:lineRule="auto"/>
+        <w:ind w:left="0" w:firstLine="0"/>
+        <w:jc w:val="both"/>
+      </w:pPr>
+      <w:r>
+        <w:t xml:space="preserve"> </w:t>
+      </w:r>
+    </w:p>
+    <w:p>
+      <w:pPr>
+        <w:ind w:left="-5" w:right="121"/>
+        <w:jc w:val="both"/>
+      </w:pPr>
+      <w:r>
+        <w:t xml:space="preserve">In editor, the BP_Weapon_Component blueprint will open in the blueprint editor and the WeaponCompCPP will open the cpp. </w:t>
       </w:r>
     </w:p>
     <w:p>
@@ -2572,6 +2326,7 @@
       </w:pPr>
       <w:bookmarkStart w:id="15" w:name="_Toc26667"/>
       <w:r>
+        <w:lastRenderedPageBreak/>
         <w:t xml:space="preserve">Other non-functional requirements </w:t>
       </w:r>
       <w:bookmarkStart w:id="16" w:name="_Toc26669"/>
@@ -2657,33 +2412,18 @@
       <w:r>
         <w:t xml:space="preserve">Method </w:t>
       </w:r>
-      <w:bookmarkStart w:id="18" w:name="_Toc26679"/>
       <w:bookmarkEnd w:id="17"/>
     </w:p>
+    <w:p/>
     <w:p>
       <w:pPr>
         <w:pStyle w:val="Heading2"/>
       </w:pPr>
-      <w:r>
-        <w:t xml:space="preserve">Development </w:t>
+      <w:bookmarkStart w:id="18" w:name="_Toc26684"/>
+      <w:r>
+        <w:t xml:space="preserve">UML Diagram </w:t>
       </w:r>
       <w:bookmarkEnd w:id="18"/>
-      <w:r>
-        <w:tab/>
-        <w:t xml:space="preserve"> </w:t>
-      </w:r>
-    </w:p>
-    <w:p/>
-    <w:p/>
-    <w:p>
-      <w:pPr>
-        <w:pStyle w:val="Heading2"/>
-      </w:pPr>
-      <w:bookmarkStart w:id="19" w:name="_Toc26684"/>
-      <w:r>
-        <w:t xml:space="preserve">UML Diagram </w:t>
-      </w:r>
-      <w:bookmarkEnd w:id="19"/>
     </w:p>
     <w:p>
       <w:pPr>
@@ -2696,32 +2436,47 @@
           <w:noProof/>
         </w:rPr>
         <w:drawing>
-          <wp:inline distT="0" distB="0" distL="0" distR="0" wp14:anchorId="227D80D8" wp14:editId="43C4A2F4">
-            <wp:extent cx="5943600" cy="4371976"/>
-            <wp:effectExtent l="0" t="0" r="0" b="0"/>
-            <wp:docPr id="1792" name="Picture 1792"/>
-            <wp:cNvGraphicFramePr/>
+          <wp:inline distT="0" distB="0" distL="0" distR="0" wp14:anchorId="05D77F90" wp14:editId="11673B3E">
+            <wp:extent cx="6019800" cy="3114675"/>
+            <wp:effectExtent l="0" t="0" r="0" b="9525"/>
+            <wp:docPr id="1139140528" name="Picture 1"/>
+            <wp:cNvGraphicFramePr>
+              <a:graphicFrameLocks xmlns:a="http://schemas.openxmlformats.org/drawingml/2006/main" noChangeAspect="1"/>
+            </wp:cNvGraphicFramePr>
             <a:graphic xmlns:a="http://schemas.openxmlformats.org/drawingml/2006/main">
               <a:graphicData uri="http://schemas.openxmlformats.org/drawingml/2006/picture">
                 <pic:pic xmlns:pic="http://schemas.openxmlformats.org/drawingml/2006/picture">
                   <pic:nvPicPr>
-                    <pic:cNvPr id="1792" name="Picture 1792"/>
-                    <pic:cNvPicPr/>
+                    <pic:cNvPr id="0" name="Picture 1"/>
+                    <pic:cNvPicPr>
+                      <a:picLocks noChangeAspect="1" noChangeArrowheads="1"/>
+                    </pic:cNvPicPr>
                   </pic:nvPicPr>
                   <pic:blipFill>
-                    <a:blip r:embed="rId5"/>
+                    <a:blip r:embed="rId5" cstate="print">
+                      <a:extLst>
+                        <a:ext uri="{28A0092B-C50C-407E-A947-70E740481C1C}">
+                          <a14:useLocalDpi xmlns:a14="http://schemas.microsoft.com/office/drawing/2010/main" val="0"/>
+                        </a:ext>
+                      </a:extLst>
+                    </a:blip>
+                    <a:srcRect/>
                     <a:stretch>
                       <a:fillRect/>
                     </a:stretch>
                   </pic:blipFill>
-                  <pic:spPr>
+                  <pic:spPr bwMode="auto">
                     <a:xfrm>
                       <a:off x="0" y="0"/>
-                      <a:ext cx="5943600" cy="4371976"/>
+                      <a:ext cx="6019800" cy="3114675"/>
                     </a:xfrm>
                     <a:prstGeom prst="rect">
                       <a:avLst/>
                     </a:prstGeom>
+                    <a:noFill/>
+                    <a:ln>
+                      <a:noFill/>
+                    </a:ln>
                   </pic:spPr>
                 </pic:pic>
               </a:graphicData>
@@ -2748,7 +2503,7 @@
           <w:i/>
           <w:sz w:val="16"/>
         </w:rPr>
-        <w:t xml:space="preserve">Any functions that use the parameters ‘(...)’, are standard Unreal Engine functions that have three or more parameters, and as such were cut from the UML diagram for the sake of readability. </w:t>
+        <w:t>This is readable if you zoom in, sorry for making it small</w:t>
       </w:r>
     </w:p>
     <w:p>
@@ -2770,112 +2525,132 @@
         <w:t>Technical Discussion</w:t>
       </w:r>
     </w:p>
+    <w:p>
+      <w:r>
+        <w:t xml:space="preserve">Throughout my code I had to spawn actors within my cpp code, to do so I used subclasses of actors. This is because trying to spawn the class would spawn the </w:t>
+      </w:r>
+      <w:r>
+        <w:t>whole class</w:t>
+      </w:r>
+      <w:r>
+        <w:t xml:space="preserve"> whereas all my models were stored in the blueprint. </w:t>
+      </w:r>
+      <w:r>
+        <w:t>So,</w:t>
+      </w:r>
+      <w:r>
+        <w:t xml:space="preserve"> I used a subclass to spawn make sure to spawn the blueprint of the actor by setting the variable to the BP instead of the CPP. I did this for each ammo type and for the Lava in the Fire ammo type. In my code I also had to make use of tags. One part that I had to learn was how to add and remove however this proved to be easy enough </w:t>
+      </w:r>
+      <w:r>
+        <w:lastRenderedPageBreak/>
+        <w:t>by just getting the tags array and rewriting the index I wanted to change. I also made good use of casting</w:t>
+      </w:r>
+      <w:r>
+        <w:t xml:space="preserve"> in my code where I created a new variable of the type I wanted to cast to and putting it in an if statement to make sure the cast worked before trying anything. Then using the new variable, I could use the functions of the new variables type to do as I wished to the variable I was casting from.</w:t>
+      </w:r>
+    </w:p>
     <w:p/>
+    <w:p>
+      <w:pPr>
+        <w:pStyle w:val="Heading2"/>
+      </w:pPr>
+      <w:r>
+        <w:t xml:space="preserve">Development </w:t>
+      </w:r>
+      <w:r>
+        <w:tab/>
+      </w:r>
+    </w:p>
+    <w:p>
+      <w:r>
+        <w:t xml:space="preserve">My development was straightforward for the most part, I started in a </w:t>
+      </w:r>
+      <w:r>
+        <w:t>first-person</w:t>
+      </w:r>
+      <w:r>
+        <w:t xml:space="preserve"> blueprint project. From there I created all my ammo types and mechanic functionality in blueprint before then trying to convert as much as I could to cp</w:t>
+      </w:r>
+      <w:r>
+        <w:t>p.</w:t>
+      </w:r>
+    </w:p>
     <w:p/>
     <w:p>
       <w:pPr>
+        <w:pStyle w:val="Heading1"/>
+      </w:pPr>
+      <w:r>
+        <w:t>Conclusion</w:t>
+      </w:r>
+      <w:r>
+        <w:t>:</w:t>
+      </w:r>
+      <w:r>
+        <w:t xml:space="preserve"> </w:t>
+      </w:r>
+    </w:p>
+    <w:p>
+      <w:pPr>
+        <w:spacing w:after="60" w:line="294" w:lineRule="auto"/>
+        <w:ind w:left="0" w:firstLine="0"/>
+        <w:jc w:val="both"/>
+      </w:pPr>
+      <w:r>
+        <w:t xml:space="preserve">For the most part I accomplishes what I set out to do for this project. The only shortfall being that I couldn’t find a way to make the AIMoveTo function work in cpp. I would </w:t>
+      </w:r>
+      <w:r>
+        <w:t>have</w:t>
+      </w:r>
+      <w:r>
+        <w:t xml:space="preserve"> really liked to of managed to make everything I created myself (not given by unreal) in cpp but I fell short on time. Another thing I would of liked to of done with more time would be add more bullet types, such as a poison mist that does tick damage over time or one that makes all enemies within a radius get slowed majorly. Other than that all my implementation went right and I am happy with the mechanic I created.</w:t>
+      </w:r>
+    </w:p>
+    <w:p>
+      <w:pPr>
+        <w:spacing w:after="27" w:line="259" w:lineRule="auto"/>
+        <w:ind w:left="0" w:firstLine="0"/>
+        <w:jc w:val="both"/>
+      </w:pPr>
+      <w:r>
+        <w:t xml:space="preserve"> </w:t>
+      </w:r>
+    </w:p>
+    <w:p>
+      <w:pPr>
+        <w:spacing w:after="0" w:line="259" w:lineRule="auto"/>
+        <w:ind w:left="0" w:firstLine="0"/>
+        <w:jc w:val="both"/>
+      </w:pPr>
+      <w:r>
+        <w:t xml:space="preserve"> </w:t>
+      </w:r>
+      <w:r>
+        <w:tab/>
+        <w:t xml:space="preserve"> </w:t>
+      </w:r>
+      <w:r>
+        <w:rPr>
+          <w:sz w:val="40"/>
+        </w:rPr>
+        <w:tab/>
+        <w:t xml:space="preserve"> </w:t>
+      </w:r>
+    </w:p>
+    <w:p>
+      <w:pPr>
         <w:pStyle w:val="Heading2"/>
       </w:pPr>
-      <w:proofErr w:type="gramStart"/>
-      <w:r>
-        <w:t>Development</w:t>
-      </w:r>
-      <w:r>
-        <w:t xml:space="preserve"> </w:t>
+      <w:bookmarkStart w:id="19" w:name="_Toc26686"/>
+      <w:r>
+        <w:t>References</w:t>
       </w:r>
       <w:r>
         <w:t>:</w:t>
       </w:r>
-      <w:proofErr w:type="gramEnd"/>
+      <w:bookmarkEnd w:id="19"/>
     </w:p>
     <w:p/>
-    <w:p/>
-    <w:p>
-      <w:pPr>
-        <w:pStyle w:val="Heading1"/>
-      </w:pPr>
-      <w:r>
-        <w:t>Conclusion</w:t>
-      </w:r>
-      <w:r>
-        <w:t>:</w:t>
-      </w:r>
-      <w:r>
-        <w:t xml:space="preserve"> </w:t>
-      </w:r>
-    </w:p>
-    <w:p>
-      <w:pPr>
-        <w:spacing w:after="60" w:line="294" w:lineRule="auto"/>
-        <w:ind w:left="0" w:firstLine="0"/>
-        <w:jc w:val="both"/>
-      </w:pPr>
-    </w:p>
-    <w:p>
-      <w:pPr>
-        <w:spacing w:after="27" w:line="259" w:lineRule="auto"/>
-        <w:ind w:left="0" w:firstLine="0"/>
-        <w:jc w:val="both"/>
-      </w:pPr>
-      <w:r>
-        <w:t xml:space="preserve"> </w:t>
-      </w:r>
-    </w:p>
-    <w:p>
-      <w:pPr>
-        <w:spacing w:after="0" w:line="259" w:lineRule="auto"/>
-        <w:ind w:left="0" w:firstLine="0"/>
-        <w:jc w:val="both"/>
-      </w:pPr>
-      <w:r>
-        <w:t xml:space="preserve"> </w:t>
-      </w:r>
-      <w:r>
-        <w:tab/>
-        <w:t xml:space="preserve"> </w:t>
-      </w:r>
-      <w:r>
-        <w:rPr>
-          <w:sz w:val="40"/>
-        </w:rPr>
-        <w:tab/>
-        <w:t xml:space="preserve"> </w:t>
-      </w:r>
-    </w:p>
-    <w:p>
-      <w:pPr>
-        <w:pStyle w:val="Heading2"/>
-      </w:pPr>
-      <w:bookmarkStart w:id="20" w:name="_Toc26686"/>
-      <w:r>
-        <w:t>References</w:t>
-      </w:r>
-      <w:r>
-        <w:t>:</w:t>
-      </w:r>
-    </w:p>
-    <w:p>
-      <w:pPr>
-        <w:spacing w:after="575"/>
-        <w:ind w:left="-5" w:right="121"/>
-        <w:jc w:val="both"/>
-      </w:pPr>
-      <w:r>
-        <w:t xml:space="preserve">All Web pages, Tutorials, videos etc you used.  List them here. </w:t>
-      </w:r>
-    </w:p>
-    <w:p/>
-    <w:p>
-      <w:pPr>
-        <w:pStyle w:val="Heading1"/>
-        <w:ind w:left="-5"/>
-        <w:jc w:val="both"/>
-      </w:pPr>
-      <w:r>
-        <w:t xml:space="preserve"> </w:t>
-      </w:r>
-      <w:bookmarkEnd w:id="20"/>
-    </w:p>
     <w:p>
       <w:pPr>
         <w:spacing w:after="0" w:line="259" w:lineRule="auto"/>

</xml_diff>